<commit_message>
mod rasd rq12 + add uc_edit-account classmodel--description
</commit_message>
<xml_diff>
--- a/Alexis/requirement_1-2.docx
+++ b/Alexis/requirement_1-2.docx
@@ -11,12 +11,6 @@
       </w:r>
     </w:p>
     <w:p>
-      <w:pPr>
-        <w:numPr>
-          <w:ilvl w:val="0"/>
-          <w:numId w:val="0"/>
-        </w:numPr>
-      </w:pPr>
       <w:r>
         <w:rPr>
           <w:rFonts w:ascii="Calibri"/>
@@ -30,6 +24,43 @@
         <w:rPr>
           <w:rFonts w:ascii="Calibri"/>
         </w:rPr>
+        <w:t>R: The service must be accessible by the passengers through the website and the mobile applications</w:t>
+      </w:r>
+    </w:p>
+    <w:p>
+      <w:pPr>
+        <w:rPr>
+          <w:lang w:val="fr-be"/>
+        </w:rPr>
+      </w:pPr>
+      <w:r>
+        <w:rPr>
+          <w:rFonts w:ascii="Calibri"/>
+          <w:lang w:val="fr-be"/>
+        </w:rPr>
+        <w:t>R: Passengers must be able to register to the service</w:t>
+      </w:r>
+    </w:p>
+    <w:p>
+      <w:pPr>
+        <w:rPr>
+          <w:lang w:val="fr-be"/>
+        </w:rPr>
+      </w:pPr>
+      <w:r>
+        <w:rPr>
+          <w:rFonts w:ascii="Calibri"/>
+          <w:lang w:val="fr-be"/>
+        </w:rPr>
+        <w:t>R: Passengers who have already register must be able to login</w:t>
+      </w:r>
+    </w:p>
+    <w:p>
+      <w:r>
+        <w:rPr>
+          <w:rFonts w:ascii="Calibri"/>
+        </w:rPr>
+        <w:t>R : The system must provide a form in order to allow passengers to make a request  (refer to 1.3 section, request for service information)</w:t>
         <w:br/>
       </w:r>
     </w:p>
@@ -38,25 +69,7 @@
         <w:rPr>
           <w:rFonts w:ascii="Calibri"/>
         </w:rPr>
-        <w:t>R1 : The system must be accessible by the passengers through the website and the mobile applications</w:t>
-        <w:br/>
-      </w:r>
-    </w:p>
-    <w:p>
-      <w:r>
-        <w:rPr>
-          <w:rFonts w:ascii="Calibri"/>
-        </w:rPr>
-        <w:t>R2 : The system must provide a form in order to allow passengers to make a request  (refer to 1.3 section, request for service information)</w:t>
-        <w:br/>
-      </w:r>
-    </w:p>
-    <w:p>
-      <w:r>
-        <w:rPr>
-          <w:rFonts w:ascii="Calibri"/>
-        </w:rPr>
-        <w:t>R3 : The system must be able to process the request</w:t>
+        <w:t>R: The system must be able to process the request</w:t>
         <w:br/>
         <w:t>(refer to 1.3 section, process a request)</w:t>
       </w:r>
@@ -66,48 +79,48 @@
         <w:rPr>
           <w:rFonts w:ascii="Calibri"/>
         </w:rPr>
-        <w:t>R4 : The system must be able to send a request to a taxi driver</w:t>
-      </w:r>
-    </w:p>
-    <w:p>
-      <w:pPr>
-        <w:rPr>
-          <w:lang w:val="fr-be"/>
-        </w:rPr>
-      </w:pPr>
-      <w:r>
-        <w:rPr>
-          <w:rFonts w:ascii="Calibri"/>
-        </w:rPr>
-        <w:t>R5 : The system must be able to receive answers from taxi drivers</w:t>
-      </w:r>
-    </w:p>
-    <w:p>
-      <w:pPr>
-        <w:rPr>
-          <w:lang w:val="fr-be"/>
-        </w:rPr>
-      </w:pPr>
-      <w:r>
-        <w:rPr>
-          <w:rFonts w:ascii="Calibri"/>
-          <w:lang w:val="fr-be"/>
-        </w:rPr>
-        <w:t>R6: The system must be able to process answers from taxi drivers (refer to 1.3 section, process taxi driver's answer)</w:t>
-      </w:r>
-    </w:p>
-    <w:p>
-      <w:pPr>
-        <w:rPr>
-          <w:lang w:val="fr-be"/>
-        </w:rPr>
-      </w:pPr>
-      <w:r>
-        <w:rPr>
-          <w:rFonts w:ascii="Calibri"/>
-          <w:lang w:val="fr-be"/>
-        </w:rPr>
-        <w:t>R7: The system must be able to send accepted request to passengers to confirm the ride</w:t>
+        <w:t>R: The system must be able to send an incoming request to a taxi driver</w:t>
+      </w:r>
+    </w:p>
+    <w:p>
+      <w:pPr>
+        <w:rPr>
+          <w:lang w:val="fr-be"/>
+        </w:rPr>
+      </w:pPr>
+      <w:r>
+        <w:rPr>
+          <w:rFonts w:ascii="Calibri"/>
+        </w:rPr>
+        <w:t>R: The system must be able to receive an answer about the request from a taxi driver</w:t>
+      </w:r>
+    </w:p>
+    <w:p>
+      <w:pPr>
+        <w:rPr>
+          <w:lang w:val="fr-be"/>
+        </w:rPr>
+      </w:pPr>
+      <w:r>
+        <w:rPr>
+          <w:rFonts w:ascii="Calibri"/>
+          <w:lang w:val="fr-be"/>
+        </w:rPr>
+        <w:t>R: The system must be able to process answers from taxi drivers (refer to 1.3 section, process taxi driver's answer)</w:t>
+      </w:r>
+    </w:p>
+    <w:p>
+      <w:pPr>
+        <w:rPr>
+          <w:lang w:val="fr-be"/>
+        </w:rPr>
+      </w:pPr>
+      <w:r>
+        <w:rPr>
+          <w:rFonts w:ascii="Calibri"/>
+          <w:lang w:val="fr-be"/>
+        </w:rPr>
+        <w:t>R: The system must be able to send an accepted request to passengers to confirm a ride</w:t>
       </w:r>
     </w:p>
     <w:p>
@@ -143,52 +156,51 @@
           <w:rFonts w:ascii="Calibri"/>
           <w:lang w:val="fr-be"/>
         </w:rPr>
-        <w:t>R1: The system must be accessible by the taxi drivers through a mobile application</w:t>
-      </w:r>
-    </w:p>
-    <w:p>
-      <w:pPr>
-        <w:rPr>
-          <w:lang w:val="fr-be"/>
-        </w:rPr>
-      </w:pPr>
-      <w:r>
-        <w:rPr>
-          <w:rFonts w:ascii="Calibri"/>
-          <w:lang w:val="fr-be"/>
-        </w:rPr>
-        <w:t xml:space="preserve">R2: Taxi drivers must be able to register to the application </w:t>
-      </w:r>
-    </w:p>
-    <w:p>
-      <w:pPr>
-        <w:rPr>
-          <w:lang w:val="fr-be"/>
-        </w:rPr>
-      </w:pPr>
-      <w:r>
-        <w:rPr>
-          <w:rFonts w:ascii="Calibri"/>
-          <w:lang w:val="fr-be"/>
-        </w:rPr>
-        <w:t>R3: Taxi drivers must be able to login</w:t>
-      </w:r>
-    </w:p>
-    <w:p>
-      <w:pPr>
-        <w:rPr>
-          <w:lang w:val="fr-be"/>
-        </w:rPr>
-      </w:pPr>
-      <w:r>
-        <w:rPr>
-          <w:rFonts w:ascii="Calibri"/>
-          <w:lang w:val="fr-be"/>
-        </w:rPr>
-        <w:t>R4: The system must provide an availability section allowing drivers to change their status</w:t>
-      </w:r>
-    </w:p>
-    <w:p/>
+        <w:t>R: The service must be accessible by the taxi drivers through a mobile application</w:t>
+      </w:r>
+    </w:p>
+    <w:p>
+      <w:pPr>
+        <w:rPr>
+          <w:lang w:val="fr-be"/>
+        </w:rPr>
+      </w:pPr>
+      <w:r>
+        <w:rPr>
+          <w:rFonts w:ascii="Calibri"/>
+          <w:lang w:val="fr-be"/>
+        </w:rPr>
+        <w:t xml:space="preserve">R: Taxi drivers must be able to register to the application </w:t>
+      </w:r>
+    </w:p>
+    <w:p>
+      <w:pPr>
+        <w:rPr>
+          <w:lang w:val="fr-be"/>
+        </w:rPr>
+      </w:pPr>
+      <w:r>
+        <w:rPr>
+          <w:rFonts w:ascii="Calibri"/>
+          <w:lang w:val="fr-be"/>
+        </w:rPr>
+        <w:t>R: Taxi drivers who have already register must be able to login</w:t>
+      </w:r>
+    </w:p>
+    <w:p>
+      <w:pPr>
+        <w:rPr>
+          <w:lang w:val="fr-be"/>
+        </w:rPr>
+      </w:pPr>
+      <w:r>
+        <w:rPr>
+          <w:rFonts w:ascii="Calibri"/>
+          <w:lang w:val="fr-be"/>
+        </w:rPr>
+        <w:t>R: The system must provide to taxi drivers who have registered an availability section allowing them to change their status</w:t>
+      </w:r>
+    </w:p>
     <w:sectPr>
       <w:pgSz w:w="11906" w:h="16838" w:orient="portrait"/>
       <w:pgMar w:bottom="1417" w:top="1417" w:right="1417" w:left="1417" w:header="708" w:footer="708"/>

</xml_diff>